<commit_message>
01.16 React 2장 업데이트
</commit_message>
<xml_diff>
--- a/JS_react_study/리액트 정리.docx
+++ b/JS_react_study/리액트 정리.docx
@@ -756,21 +756,1212 @@
     <w:p/>
     <w:p/>
     <w:p>
+      <w:proofErr w:type="spellStart"/>
+      <w:r>
+        <w:rPr>
+          <w:rFonts w:hint="eastAsia"/>
+        </w:rPr>
+        <w:t>리액트와</w:t>
+      </w:r>
+      <w:proofErr w:type="spellEnd"/>
+      <w:r>
+        <w:t xml:space="preserve"> Virtual DOM이 언제나 제공하는 것은 **업데이트 처리 간결성**이다.</w:t>
+      </w:r>
+    </w:p>
+    <w:p/>
+    <w:p>
+      <w:r>
+        <w:t>2</w:t>
+      </w:r>
+      <w:r>
+        <w:rPr>
+          <w:rFonts w:hint="eastAsia"/>
+        </w:rPr>
+        <w:t>장</w:t>
+      </w:r>
+    </w:p>
+    <w:p>
+      <w:r>
+        <w:t>&gt; ### 번들러 (</w:t>
+      </w:r>
+      <w:proofErr w:type="spellStart"/>
+      <w:r>
+        <w:t>웹팩</w:t>
+      </w:r>
+      <w:proofErr w:type="spellEnd"/>
+      <w:r>
+        <w:t>)</w:t>
+      </w:r>
+    </w:p>
+    <w:p>
+      <w:r>
+        <w:t xml:space="preserve">- </w:t>
+      </w:r>
+      <w:proofErr w:type="spellStart"/>
+      <w:r>
+        <w:t>리액트</w:t>
+      </w:r>
+      <w:proofErr w:type="spellEnd"/>
+      <w:r>
+        <w:t xml:space="preserve"> 프로젝트에서는 주로 **</w:t>
+      </w:r>
+      <w:proofErr w:type="spellStart"/>
+      <w:r>
+        <w:t>웹팩</w:t>
+      </w:r>
+      <w:proofErr w:type="spellEnd"/>
+      <w:r>
+        <w:t>**을 사용하는 추세이다.</w:t>
+      </w:r>
+    </w:p>
+    <w:p>
+      <w:r>
+        <w:t>(편의성과 확장성이 다른 도구보다 뛰어나기 때문.)</w:t>
+      </w:r>
+    </w:p>
+    <w:p>
+      <w:r>
+        <w:t>- 모듈을 불러왔을 때 불러온 모듈을 모두 합쳐서 하나의 파일을 생성해준다.</w:t>
+      </w:r>
+    </w:p>
+    <w:p>
+      <w:r>
+        <w:t>- SVG 파일과 CSS 파일도 불러와서 사용 가능. - **</w:t>
+      </w:r>
+      <w:proofErr w:type="spellStart"/>
+      <w:r>
+        <w:t>로더</w:t>
+      </w:r>
+      <w:proofErr w:type="spellEnd"/>
+      <w:r>
+        <w:t xml:space="preserve"> 기능 담당.**</w:t>
+      </w:r>
+    </w:p>
+    <w:p>
+      <w:r>
+        <w:t>- **</w:t>
+      </w:r>
+      <w:proofErr w:type="spellStart"/>
+      <w:r>
+        <w:t>css</w:t>
+      </w:r>
+      <w:proofErr w:type="spellEnd"/>
+      <w:r>
+        <w:t>, file - loader**는 각각 CSS 파일, 웹 폰트나 미디어 파일 등을 불러오며</w:t>
+      </w:r>
+    </w:p>
+    <w:p>
+      <w:r>
+        <w:t>- **babel-loader**는 자바스크립트 파일들을 불러오면서 최신 JS 문법으로 작성된 코드를 바벨이라는 도구를 사용하여 ES5 문법으로 변환해줌</w:t>
+      </w:r>
+    </w:p>
+    <w:p>
+      <w:r>
+        <w:t>(구 버전 웹 브라우저와 호환하기 위해서 ES5로 변환해주어야 한다.)</w:t>
+      </w:r>
+    </w:p>
+    <w:p/>
+    <w:p/>
+    <w:p>
+      <w:r>
+        <w:rPr>
+          <w:rFonts w:hint="eastAsia"/>
+        </w:rPr>
+        <w:t>종류로는</w:t>
+      </w:r>
+      <w:r>
+        <w:t xml:space="preserve"> </w:t>
+      </w:r>
+      <w:proofErr w:type="spellStart"/>
+      <w:r>
+        <w:t>웹팩</w:t>
+      </w:r>
+      <w:proofErr w:type="spellEnd"/>
+      <w:r>
+        <w:t xml:space="preserve">, Parcel, </w:t>
+      </w:r>
+      <w:proofErr w:type="spellStart"/>
+      <w:r>
+        <w:t>browserify</w:t>
+      </w:r>
+      <w:proofErr w:type="spellEnd"/>
+      <w:r>
+        <w:t>라는 도구가 있음. (도구마다 특성이 다르다.)</w:t>
+      </w:r>
+    </w:p>
+    <w:p/>
+    <w:p>
+      <w:r>
+        <w:t>---</w:t>
+      </w:r>
+    </w:p>
+    <w:p>
+      <w:r>
+        <w:t>&gt; ### JSX</w:t>
+      </w:r>
+    </w:p>
+    <w:p>
+      <w:r>
+        <w:t>- 자바스크립트의 확장 문법, XML과 매우 비슷하게 생겼다.</w:t>
+      </w:r>
+    </w:p>
+    <w:p>
+      <w:r>
+        <w:t>- JSX 안에서는 자바스크립트 표현식을 쓸 수 있다. 내부에서 코드를 { }로 감싸면 된다.</w:t>
+      </w:r>
+    </w:p>
+    <w:p>
+      <w:r>
+        <w:lastRenderedPageBreak/>
+        <w:t>- 보기 쉽고 익숙하며, 높은 활용도를 가지고 있음.</w:t>
+      </w:r>
+    </w:p>
+    <w:p>
+      <w:r>
+        <w:t>- JSX를 여러 줄로 작성할 때 괄호로 감싸고, 한 줄로 표현할 수 있는 JSX는 감싸지 않는다.</w:t>
+      </w:r>
+    </w:p>
+    <w:p/>
+    <w:p/>
+    <w:p>
+      <w:r>
+        <w:t>### JSX 문법</w:t>
+      </w:r>
+    </w:p>
+    <w:p/>
+    <w:p>
+      <w:r>
+        <w:t xml:space="preserve">1. 컴포넌트에 여러 요소가 있다면 반드시 부모 요소 하나로 </w:t>
+      </w:r>
+      <w:proofErr w:type="spellStart"/>
+      <w:r>
+        <w:t>감싸야한다</w:t>
+      </w:r>
+      <w:proofErr w:type="spellEnd"/>
+      <w:r>
+        <w:t>.</w:t>
+      </w:r>
+    </w:p>
+    <w:p>
+      <w:r>
+        <w:t>- Virtual DOM에서 컴포넌트 변화를 감지해 낼 때 효율적으로 비교할 수 있도록 **컴포넌트 내부는 하나의 DOM 트리 구조로 이루어져야 한다**는 규칙이 있기 때문.</w:t>
+      </w:r>
+    </w:p>
+    <w:p/>
+    <w:p>
+      <w:r>
+        <w:t>&gt;```</w:t>
+      </w:r>
+    </w:p>
+    <w:p>
+      <w:r>
+        <w:t>function App() {</w:t>
+      </w:r>
+    </w:p>
+    <w:p>
+      <w:r>
+        <w:t>return (</w:t>
+      </w:r>
+    </w:p>
+    <w:p>
+      <w:r>
+        <w:tab/>
+        <w:t>&lt;div&gt; or &lt;Fragment&gt; or &lt;&gt;</w:t>
+      </w:r>
+    </w:p>
+    <w:p>
+      <w:r>
+        <w:tab/>
+        <w:t xml:space="preserve">&lt;h1&gt; </w:t>
+      </w:r>
+      <w:proofErr w:type="spellStart"/>
+      <w:r>
+        <w:t>리액트</w:t>
+      </w:r>
+      <w:proofErr w:type="spellEnd"/>
+      <w:r>
+        <w:t xml:space="preserve"> ! &lt;/h1&gt;</w:t>
+      </w:r>
+    </w:p>
+    <w:p>
+      <w:r>
+        <w:t xml:space="preserve">    </w:t>
+      </w:r>
+      <w:r>
+        <w:tab/>
+        <w:t>&lt;h2&gt;작동하나요?&lt;/h2&gt;</w:t>
+      </w:r>
+    </w:p>
+    <w:p>
+      <w:r>
+        <w:t xml:space="preserve">        &lt;/div&gt; or &lt;/Fragment&gt; or &lt;/&gt;</w:t>
+      </w:r>
+    </w:p>
+    <w:p>
+      <w:r>
+        <w:tab/>
+        <w:t>);</w:t>
+      </w:r>
+    </w:p>
+    <w:p>
+      <w:r>
+        <w:t xml:space="preserve">    }</w:t>
+      </w:r>
+    </w:p>
+    <w:p>
+      <w:proofErr w:type="spellStart"/>
+      <w:r>
+        <w:t>exprot</w:t>
+      </w:r>
+      <w:proofErr w:type="spellEnd"/>
+      <w:r>
+        <w:t xml:space="preserve"> default App;</w:t>
+      </w:r>
+    </w:p>
+    <w:p>
+      <w:r>
+        <w:t>```</w:t>
+      </w:r>
+    </w:p>
+    <w:p>
+      <w:r>
+        <w:t>`여기서 &lt;div&gt;와 같이 감싸져 있어야한다. `</w:t>
+      </w:r>
+    </w:p>
+    <w:p>
+      <w:r>
+        <w:t>`(div 요소를 사용하고 싶지 않다면 Fragment, &lt;&gt;을 사용해도 됨.)`</w:t>
+      </w:r>
+    </w:p>
+    <w:p/>
+    <w:p>
+      <w:r>
+        <w:t>2. if 문 대신 조건부 연산자(</w:t>
+      </w:r>
+      <w:proofErr w:type="spellStart"/>
+      <w:r>
+        <w:t>삼항</w:t>
+      </w:r>
+      <w:proofErr w:type="spellEnd"/>
+      <w:r>
+        <w:t xml:space="preserve"> 연산자)를 사용해야 한다.</w:t>
+      </w:r>
+    </w:p>
+    <w:p>
+      <w:r>
+        <w:t>- 조건에 따라 다른 내용을 렌더링해야 할 때</w:t>
+      </w:r>
+    </w:p>
+    <w:p>
+      <w:r>
+        <w:lastRenderedPageBreak/>
+        <w:t>2-1. JSX 밖에서 if 문을 사용하여 사전에 값을 설정</w:t>
+      </w:r>
+    </w:p>
+    <w:p>
+      <w:r>
+        <w:t>2-2. { } 안에 조건부 연산자를 사용</w:t>
+      </w:r>
+    </w:p>
+    <w:p>
+      <w:r>
+        <w:t>`(</w:t>
+      </w:r>
+      <w:proofErr w:type="spellStart"/>
+      <w:r>
+        <w:t>삼항</w:t>
+      </w:r>
+      <w:proofErr w:type="spellEnd"/>
+      <w:r>
+        <w:t xml:space="preserve"> 연산자 : 조건문 ? 참 값 : 거짓 값)`</w:t>
+      </w:r>
+    </w:p>
+    <w:p/>
+    <w:p/>
+    <w:p>
+      <w:r>
+        <w:t>&gt;```</w:t>
+      </w:r>
+    </w:p>
+    <w:p>
+      <w:r>
+        <w:t>function App() {</w:t>
+      </w:r>
+    </w:p>
+    <w:p>
+      <w:r>
+        <w:t>const name = '</w:t>
+      </w:r>
+      <w:proofErr w:type="spellStart"/>
+      <w:r>
+        <w:t>리액트</w:t>
+      </w:r>
+      <w:proofErr w:type="spellEnd"/>
+      <w:r>
+        <w:t>';</w:t>
+      </w:r>
+    </w:p>
+    <w:p>
+      <w:r>
+        <w:t>return(</w:t>
+      </w:r>
+    </w:p>
+    <w:p>
+      <w:r>
+        <w:tab/>
+        <w:t>&lt;div&gt;</w:t>
+      </w:r>
+    </w:p>
+    <w:p>
+      <w:r>
+        <w:t xml:space="preserve">    </w:t>
+      </w:r>
+      <w:r>
+        <w:tab/>
+        <w:t xml:space="preserve"> {name === '</w:t>
+      </w:r>
+      <w:proofErr w:type="spellStart"/>
+      <w:r>
+        <w:t>리액트</w:t>
+      </w:r>
+      <w:proofErr w:type="spellEnd"/>
+      <w:r>
+        <w:t>' ? (&lt;h1&gt;</w:t>
+      </w:r>
+      <w:proofErr w:type="spellStart"/>
+      <w:r>
+        <w:t>리액트</w:t>
+      </w:r>
+      <w:proofErr w:type="spellEnd"/>
+      <w:r>
+        <w:t xml:space="preserve"> &lt;/h1&gt;) : (&lt;h2&gt; </w:t>
+      </w:r>
+      <w:proofErr w:type="spellStart"/>
+      <w:r>
+        <w:t>리액트가</w:t>
+      </w:r>
+      <w:proofErr w:type="spellEnd"/>
+      <w:r>
+        <w:t xml:space="preserve"> 아님 &lt;/h2&gt;)}</w:t>
+      </w:r>
+    </w:p>
+    <w:p>
+      <w:r>
+        <w:t xml:space="preserve">    </w:t>
+      </w:r>
+      <w:r>
+        <w:tab/>
+        <w:t>&lt;/div&gt;</w:t>
+      </w:r>
+    </w:p>
+    <w:p>
+      <w:r>
+        <w:tab/>
+        <w:t>);</w:t>
+      </w:r>
+    </w:p>
+    <w:p>
+      <w:r>
+        <w:t xml:space="preserve">    }</w:t>
+      </w:r>
+    </w:p>
+    <w:p>
+      <w:proofErr w:type="spellStart"/>
+      <w:r>
+        <w:t>exprot</w:t>
+      </w:r>
+      <w:proofErr w:type="spellEnd"/>
+      <w:r>
+        <w:t xml:space="preserve"> default App;</w:t>
+      </w:r>
+    </w:p>
+    <w:p>
+      <w:r>
+        <w:t>```</w:t>
+      </w:r>
+    </w:p>
+    <w:p/>
+    <w:p>
+      <w:r>
+        <w:t xml:space="preserve">2-3. 특정 조건을 만족할 때만 렌더링할 때는 조건부 연산자에 AND 연산자(&amp;&amp;)를 사용한다. </w:t>
+      </w:r>
+    </w:p>
+    <w:p>
+      <w:r>
+        <w:t>`조건문 &amp;&amp; 참 값`</w:t>
+      </w:r>
+    </w:p>
+    <w:p/>
+    <w:p>
+      <w:r>
+        <w:t>&gt; ```</w:t>
+      </w:r>
+    </w:p>
+    <w:p>
+      <w:r>
+        <w:t>function App() {</w:t>
+      </w:r>
+    </w:p>
+    <w:p>
+      <w:r>
+        <w:t>const name = 'React';</w:t>
+      </w:r>
+    </w:p>
+    <w:p>
+      <w:r>
+        <w:t>return(</w:t>
+      </w:r>
+    </w:p>
+    <w:p>
+      <w:r>
+        <w:tab/>
+        <w:t>&lt;div&gt;</w:t>
+      </w:r>
+    </w:p>
+    <w:p>
+      <w:r>
+        <w:t xml:space="preserve">    </w:t>
+      </w:r>
+      <w:r>
+        <w:tab/>
+        <w:t xml:space="preserve"> {name === '</w:t>
+      </w:r>
+      <w:proofErr w:type="spellStart"/>
+      <w:r>
+        <w:t>리액트</w:t>
+      </w:r>
+      <w:proofErr w:type="spellEnd"/>
+      <w:r>
+        <w:t>' &amp;&amp; &lt;h1&gt;</w:t>
+      </w:r>
+      <w:proofErr w:type="spellStart"/>
+      <w:r>
+        <w:t>리액트</w:t>
+      </w:r>
+      <w:proofErr w:type="spellEnd"/>
+      <w:r>
+        <w:t xml:space="preserve"> &lt;/h1&gt;}</w:t>
+      </w:r>
+    </w:p>
+    <w:p>
+      <w:r>
+        <w:lastRenderedPageBreak/>
+        <w:t xml:space="preserve">    </w:t>
+      </w:r>
+      <w:r>
+        <w:tab/>
+        <w:t>&lt;/div&gt;</w:t>
+      </w:r>
+    </w:p>
+    <w:p>
+      <w:r>
+        <w:tab/>
+        <w:t>);</w:t>
+      </w:r>
+    </w:p>
+    <w:p>
+      <w:r>
+        <w:t xml:space="preserve">    }</w:t>
+      </w:r>
+    </w:p>
+    <w:p>
+      <w:proofErr w:type="spellStart"/>
+      <w:r>
+        <w:t>exprot</w:t>
+      </w:r>
+      <w:proofErr w:type="spellEnd"/>
+      <w:r>
+        <w:t xml:space="preserve"> default App;</w:t>
+      </w:r>
+    </w:p>
+    <w:p>
+      <w:r>
+        <w:t>```</w:t>
+      </w:r>
+    </w:p>
+    <w:p>
+      <w:r>
+        <w:t xml:space="preserve">`여기서 name은 한글로 </w:t>
+      </w:r>
+      <w:proofErr w:type="spellStart"/>
+      <w:r>
+        <w:t>리액트가</w:t>
+      </w:r>
+      <w:proofErr w:type="spellEnd"/>
+      <w:r>
+        <w:t xml:space="preserve"> 아닌 React 이므로 결과는 출력되지 않는다.`</w:t>
+      </w:r>
+    </w:p>
+    <w:p/>
+    <w:p>
+      <w:r>
+        <w:t>3. 함수에서 undefined만 반환하여 렌더링하는 상황을 만들면 안된다.</w:t>
+      </w:r>
+    </w:p>
+    <w:p/>
+    <w:p>
+      <w:r>
+        <w:t>&gt; ```</w:t>
+      </w:r>
+    </w:p>
+    <w:p>
+      <w:r>
+        <w:t>import './App.css';</w:t>
+      </w:r>
+    </w:p>
+    <w:p>
+      <w:r>
+        <w:t>function App() {</w:t>
+      </w:r>
+    </w:p>
+    <w:p>
+      <w:r>
+        <w:tab/>
+        <w:t xml:space="preserve">const name = </w:t>
+      </w:r>
+      <w:proofErr w:type="spellStart"/>
+      <w:r>
+        <w:t>undefeined</w:t>
+      </w:r>
+      <w:proofErr w:type="spellEnd"/>
+      <w:r>
+        <w:t>;</w:t>
+      </w:r>
+    </w:p>
+    <w:p>
+      <w:r>
+        <w:tab/>
+        <w:t>return name;</w:t>
+      </w:r>
+    </w:p>
+    <w:p>
+      <w:r>
+        <w:t>}</w:t>
+      </w:r>
+    </w:p>
+    <w:p>
+      <w:proofErr w:type="spellStart"/>
+      <w:r>
+        <w:t>exprot</w:t>
+      </w:r>
+      <w:proofErr w:type="spellEnd"/>
+      <w:r>
+        <w:t xml:space="preserve"> default App;</w:t>
+      </w:r>
+    </w:p>
+    <w:p>
+      <w:r>
+        <w:t>```</w:t>
+      </w:r>
+    </w:p>
+    <w:p>
+      <w:r>
+        <w:t>`이러한 상황은 오류를 발생한다.`</w:t>
+      </w:r>
+    </w:p>
+    <w:p>
+      <w:r>
+        <w:rPr>
+          <w:rFonts w:hint="eastAsia"/>
+        </w:rPr>
+        <w:t>따라서</w:t>
+      </w:r>
+      <w:r>
+        <w:t>,</w:t>
+      </w:r>
+    </w:p>
+    <w:p>
+      <w:r>
+        <w:t>```</w:t>
+      </w:r>
+    </w:p>
+    <w:p>
+      <w:r>
+        <w:t>import './App.css';</w:t>
+      </w:r>
+    </w:p>
+    <w:p>
+      <w:r>
+        <w:t>function App() {</w:t>
+      </w:r>
+    </w:p>
+    <w:p>
+      <w:r>
+        <w:tab/>
+        <w:t xml:space="preserve">const name = </w:t>
+      </w:r>
+      <w:proofErr w:type="spellStart"/>
+      <w:r>
+        <w:t>undefeined</w:t>
+      </w:r>
+      <w:proofErr w:type="spellEnd"/>
+      <w:r>
+        <w:t>;</w:t>
+      </w:r>
+    </w:p>
+    <w:p>
+      <w:r>
+        <w:tab/>
+        <w:t>return name || '값이 undefined입니다.';</w:t>
+      </w:r>
+    </w:p>
+    <w:p>
+      <w:r>
+        <w:t>}</w:t>
+      </w:r>
+    </w:p>
+    <w:p>
+      <w:proofErr w:type="spellStart"/>
+      <w:r>
+        <w:t>exprot</w:t>
+      </w:r>
+      <w:proofErr w:type="spellEnd"/>
+      <w:r>
+        <w:t xml:space="preserve"> default App;</w:t>
+      </w:r>
+    </w:p>
+    <w:p>
+      <w:r>
+        <w:lastRenderedPageBreak/>
+        <w:t>```</w:t>
+      </w:r>
+    </w:p>
+    <w:p>
+      <w:r>
+        <w:t>` OR 연산자를 사용하여 || '값이 undefined입니다.' 와 같이 값을 지정하면 오류를 방지할 수 있다.`</w:t>
+      </w:r>
+    </w:p>
+    <w:p>
+      <w:r>
+        <w:t>```</w:t>
+      </w:r>
+    </w:p>
+    <w:p>
+      <w:r>
+        <w:t>return &lt;div&gt;{name}&lt;/div&gt;</w:t>
+      </w:r>
+    </w:p>
+    <w:p>
+      <w:r>
+        <w:t>```</w:t>
+      </w:r>
+    </w:p>
+    <w:p>
+      <w:r>
+        <w:t xml:space="preserve">`또한, return 값을 위 코드 </w:t>
+      </w:r>
+      <w:proofErr w:type="spellStart"/>
+      <w:r>
+        <w:t>처럼</w:t>
+      </w:r>
+      <w:proofErr w:type="spellEnd"/>
+      <w:r>
+        <w:t xml:space="preserve"> JSX 내부에서 undefined를 렌더링 하는 것은 괜찮다.`</w:t>
+      </w:r>
+    </w:p>
+    <w:p/>
+    <w:p>
+      <w:r>
+        <w:t xml:space="preserve">4. </w:t>
+      </w:r>
+      <w:proofErr w:type="spellStart"/>
+      <w:r>
+        <w:t>리액트에서</w:t>
+      </w:r>
+      <w:proofErr w:type="spellEnd"/>
+      <w:r>
+        <w:t xml:space="preserve"> DOM 요소에 스타일을 적용할 때는 문자열 형태로 넣는 것이 아니라 객체 형태로 넣어 주어야 한다.</w:t>
+      </w:r>
+    </w:p>
+    <w:p/>
+    <w:p>
+      <w:r>
+        <w:t>&gt;```</w:t>
+      </w:r>
+    </w:p>
+    <w:p>
+      <w:r>
+        <w:t>function App() {</w:t>
+      </w:r>
+    </w:p>
+    <w:p>
+      <w:r>
+        <w:t>const name = '</w:t>
+      </w:r>
+      <w:proofErr w:type="spellStart"/>
+      <w:r>
+        <w:t>리액트</w:t>
+      </w:r>
+      <w:proofErr w:type="spellEnd"/>
+      <w:r>
+        <w:t>';</w:t>
+      </w:r>
+    </w:p>
+    <w:p>
+      <w:r>
+        <w:t>const style = {</w:t>
+      </w:r>
+    </w:p>
+    <w:p>
+      <w:proofErr w:type="spellStart"/>
+      <w:r>
+        <w:t>backgroundColor</w:t>
+      </w:r>
+      <w:proofErr w:type="spellEnd"/>
+      <w:r>
+        <w:t>: 'black'</w:t>
+      </w:r>
+    </w:p>
+    <w:p>
+      <w:r>
+        <w:t>color: 'aqua',</w:t>
+      </w:r>
+    </w:p>
+    <w:p>
+      <w:proofErr w:type="spellStart"/>
+      <w:r>
+        <w:t>fontSize</w:t>
+      </w:r>
+      <w:proofErr w:type="spellEnd"/>
+      <w:r>
+        <w:t>: '48px',</w:t>
+      </w:r>
+    </w:p>
+    <w:p>
+      <w:proofErr w:type="spellStart"/>
+      <w:r>
+        <w:t>fontWeight</w:t>
+      </w:r>
+      <w:proofErr w:type="spellEnd"/>
+      <w:r>
+        <w:t>: 'bold',</w:t>
+      </w:r>
+    </w:p>
+    <w:p>
+      <w:r>
+        <w:t>padding: 16 //단위를 생략하면 px로 지정됨.</w:t>
+      </w:r>
+    </w:p>
+    <w:p>
+      <w:r>
+        <w:t>};</w:t>
+      </w:r>
+    </w:p>
+    <w:p>
+      <w:r>
+        <w:t>return &lt;div style={style}&gt; {name}&lt;/div&gt;;</w:t>
+      </w:r>
+    </w:p>
+    <w:p>
+      <w:r>
+        <w:t xml:space="preserve">    }</w:t>
+      </w:r>
+    </w:p>
+    <w:p>
+      <w:proofErr w:type="spellStart"/>
+      <w:r>
+        <w:t>exprot</w:t>
+      </w:r>
+      <w:proofErr w:type="spellEnd"/>
+      <w:r>
+        <w:t xml:space="preserve"> default App;</w:t>
+      </w:r>
+    </w:p>
+    <w:p>
+      <w:r>
+        <w:t>```</w:t>
+      </w:r>
+    </w:p>
+    <w:p>
+      <w:r>
+        <w:t xml:space="preserve">`background-color는 </w:t>
+      </w:r>
+      <w:proofErr w:type="spellStart"/>
+      <w:r>
+        <w:t>backgorundColor</w:t>
+      </w:r>
+      <w:proofErr w:type="spellEnd"/>
+      <w:r>
+        <w:t xml:space="preserve">와 같이 - 문자를 없애고 카멜 표기법으로 작성된 것을 볼 </w:t>
+      </w:r>
+      <w:r>
+        <w:lastRenderedPageBreak/>
+        <w:t>수 있다.`</w:t>
+      </w:r>
+    </w:p>
+    <w:p>
+      <w:r>
+        <w:t>`추가로 font-size, font-weight도 카멜 표기법으로 작성되었다.`</w:t>
+      </w:r>
+    </w:p>
+    <w:p/>
+    <w:p>
+      <w:r>
+        <w:rPr>
+          <w:rFonts w:hint="eastAsia"/>
+        </w:rPr>
+        <w:t>미리</w:t>
+      </w:r>
+      <w:r>
+        <w:t xml:space="preserve"> 선언하지 않고 바로 style 값을 지정하고 싶을 경우에는 </w:t>
+      </w:r>
+    </w:p>
+    <w:p>
+      <w:r>
+        <w:t>&gt;```</w:t>
+      </w:r>
+    </w:p>
+    <w:p>
+      <w:r>
+        <w:t>function App() {</w:t>
+      </w:r>
+    </w:p>
+    <w:p>
+      <w:r>
+        <w:t>const name = '</w:t>
+      </w:r>
+      <w:proofErr w:type="spellStart"/>
+      <w:r>
+        <w:t>리액트</w:t>
+      </w:r>
+      <w:proofErr w:type="spellEnd"/>
+      <w:r>
+        <w:t>';</w:t>
+      </w:r>
+    </w:p>
+    <w:p>
+      <w:r>
+        <w:t>return &lt;div style=</w:t>
+      </w:r>
+    </w:p>
+    <w:p>
+      <w:proofErr w:type="spellStart"/>
+      <w:r>
+        <w:t>backgroundColor</w:t>
+      </w:r>
+      <w:proofErr w:type="spellEnd"/>
+      <w:r>
+        <w:t>: 'black'</w:t>
+      </w:r>
+    </w:p>
+    <w:p>
+      <w:r>
+        <w:t>color: 'aqua',</w:t>
+      </w:r>
+    </w:p>
+    <w:p>
+      <w:proofErr w:type="spellStart"/>
+      <w:r>
+        <w:t>fontSize</w:t>
+      </w:r>
+      <w:proofErr w:type="spellEnd"/>
+      <w:r>
+        <w:t>: '48px',</w:t>
+      </w:r>
+    </w:p>
+    <w:p>
+      <w:proofErr w:type="spellStart"/>
+      <w:r>
+        <w:t>fontWeight</w:t>
+      </w:r>
+      <w:proofErr w:type="spellEnd"/>
+      <w:r>
+        <w:t>: 'bold',</w:t>
+      </w:r>
+    </w:p>
+    <w:p>
+      <w:r>
+        <w:t xml:space="preserve">padding: 16 &gt; </w:t>
+      </w:r>
+    </w:p>
+    <w:p>
+      <w:r>
+        <w:t>{name}</w:t>
+      </w:r>
+    </w:p>
+    <w:p>
+      <w:r>
+        <w:t>&lt;/div&gt;;</w:t>
+      </w:r>
+    </w:p>
+    <w:p>
+      <w:r>
+        <w:t xml:space="preserve">    }</w:t>
+      </w:r>
+    </w:p>
+    <w:p>
+      <w:proofErr w:type="spellStart"/>
+      <w:r>
+        <w:t>exprot</w:t>
+      </w:r>
+      <w:proofErr w:type="spellEnd"/>
+      <w:r>
+        <w:t xml:space="preserve"> default App;</w:t>
+      </w:r>
+    </w:p>
+    <w:p>
+      <w:r>
+        <w:t>```</w:t>
+      </w:r>
+    </w:p>
+    <w:p>
+      <w:r>
+        <w:t>`이렇게 표현할 수 있다.`</w:t>
+      </w:r>
+    </w:p>
+    <w:p/>
+    <w:p>
+      <w:r>
+        <w:t xml:space="preserve">5. JSX에서는 </w:t>
+      </w:r>
+      <w:proofErr w:type="spellStart"/>
+      <w:r>
+        <w:t>className</w:t>
+      </w:r>
+      <w:proofErr w:type="spellEnd"/>
+      <w:r>
+        <w:t>으로 설정해주어야 한다.</w:t>
+      </w:r>
+    </w:p>
+    <w:p>
+      <w:r>
+        <w:t>- 일반 HTML에서 CSS 클래스를 사용할 때는 ```&lt;div class="</w:t>
+      </w:r>
+      <w:proofErr w:type="spellStart"/>
+      <w:r>
+        <w:t>myclass</w:t>
+      </w:r>
+      <w:proofErr w:type="spellEnd"/>
+      <w:r>
+        <w:t>"&gt;&lt;/div&gt;```라는 속성을 설정한다.</w:t>
+      </w:r>
+    </w:p>
+    <w:p/>
+    <w:p>
+      <w:r>
+        <w:t xml:space="preserve">&gt; </w:t>
+      </w:r>
+      <w:proofErr w:type="spellStart"/>
+      <w:r>
+        <w:t>css</w:t>
+      </w:r>
+      <w:proofErr w:type="spellEnd"/>
+      <w:r>
+        <w:t xml:space="preserve"> 클래스를 작성한 후 아래 코드를 입력하고 저장한다.</w:t>
+      </w:r>
+    </w:p>
+    <w:p>
+      <w:r>
+        <w:t>```</w:t>
+      </w:r>
+    </w:p>
+    <w:p>
+      <w:r>
+        <w:lastRenderedPageBreak/>
+        <w:t>.react {</w:t>
+      </w:r>
+    </w:p>
+    <w:p>
+      <w:proofErr w:type="spellStart"/>
+      <w:r>
+        <w:t>backgroundColor</w:t>
+      </w:r>
+      <w:proofErr w:type="spellEnd"/>
+      <w:r>
+        <w:t>: 'black'</w:t>
+      </w:r>
+    </w:p>
+    <w:p>
+      <w:r>
+        <w:t>color: 'aqua',</w:t>
+      </w:r>
+    </w:p>
+    <w:p>
+      <w:proofErr w:type="spellStart"/>
+      <w:r>
+        <w:t>fontSize</w:t>
+      </w:r>
+      <w:proofErr w:type="spellEnd"/>
+      <w:r>
+        <w:t>: '48px',</w:t>
+      </w:r>
+    </w:p>
+    <w:p>
+      <w:proofErr w:type="spellStart"/>
+      <w:r>
+        <w:t>fontWeight</w:t>
+      </w:r>
+      <w:proofErr w:type="spellEnd"/>
+      <w:r>
+        <w:t>: 'bold',</w:t>
+      </w:r>
+    </w:p>
+    <w:p>
+      <w:r>
+        <w:t>padding: 16</w:t>
+      </w:r>
+    </w:p>
+    <w:p>
+      <w:r>
+        <w:t>}</w:t>
+      </w:r>
+    </w:p>
+    <w:p>
+      <w:r>
+        <w:t>```</w:t>
+      </w:r>
+    </w:p>
+    <w:p>
+      <w:r>
+        <w:rPr>
+          <w:rFonts w:hint="eastAsia"/>
+        </w:rPr>
+        <w:t>이것을</w:t>
+      </w:r>
+      <w:r>
+        <w:t xml:space="preserve"> </w:t>
+      </w:r>
+      <w:proofErr w:type="spellStart"/>
+      <w:r>
+        <w:t>js</w:t>
+      </w:r>
+      <w:proofErr w:type="spellEnd"/>
+      <w:r>
+        <w:t>파일에 적용하려면</w:t>
+      </w:r>
+    </w:p>
+    <w:p>
+      <w:r>
+        <w:t>```</w:t>
+      </w:r>
+    </w:p>
+    <w:p>
+      <w:r>
+        <w:t>import './App.css';</w:t>
+      </w:r>
+    </w:p>
+    <w:p>
+      <w:r>
+        <w:t>function App() {</w:t>
+      </w:r>
+    </w:p>
+    <w:p>
+      <w:r>
+        <w:t>const name = '</w:t>
+      </w:r>
+      <w:proofErr w:type="spellStart"/>
+      <w:r>
+        <w:t>리액트</w:t>
+      </w:r>
+      <w:proofErr w:type="spellEnd"/>
+      <w:r>
+        <w:t>';</w:t>
+      </w:r>
+    </w:p>
+    <w:p>
+      <w:r>
+        <w:t xml:space="preserve">return &lt;div </w:t>
+      </w:r>
+      <w:proofErr w:type="spellStart"/>
+      <w:r>
+        <w:t>className</w:t>
+      </w:r>
+      <w:proofErr w:type="spellEnd"/>
+      <w:r>
+        <w:t xml:space="preserve"> ="react"&gt;{name}&lt;/div&gt;;</w:t>
+      </w:r>
+    </w:p>
+    <w:p>
+      <w:r>
+        <w:t>}</w:t>
+      </w:r>
+    </w:p>
+    <w:p>
+      <w:r>
+        <w:t>export default App;</w:t>
+      </w:r>
+    </w:p>
+    <w:p>
+      <w:r>
+        <w:t>```</w:t>
+      </w:r>
+    </w:p>
+    <w:p>
+      <w:r>
+        <w:t>`</w:t>
+      </w:r>
+      <w:proofErr w:type="spellStart"/>
+      <w:r>
+        <w:t>className</w:t>
+      </w:r>
+      <w:proofErr w:type="spellEnd"/>
+      <w:r>
+        <w:t>`</w:t>
+      </w:r>
+      <w:proofErr w:type="spellStart"/>
+      <w:r>
+        <w:t>처럼</w:t>
+      </w:r>
+      <w:proofErr w:type="spellEnd"/>
+      <w:r>
+        <w:t xml:space="preserve"> 작성해주면 된다.</w:t>
+      </w:r>
+    </w:p>
+    <w:p>
+      <w:r>
+        <w:t>`(class로 값을 설정해도 적용되긴 하지만 Console 탭에 경고 문구가 띄워진다.)`</w:t>
+      </w:r>
+    </w:p>
+    <w:p/>
+    <w:p>
+      <w:r>
+        <w:t>6. 태그는 닫아주어야 한다.</w:t>
+      </w:r>
+    </w:p>
+    <w:p/>
+    <w:p>
+      <w:r>
+        <w:t>&gt; - 태그 사이에 별도의 내용이 들어가지 않는 경우 self-closing 태그를 이용하여  선언과 동시에 닫는 태그를 적용한다 `ex) &lt;input /&gt;`</w:t>
+      </w:r>
+    </w:p>
+    <w:p/>
+    <w:p>
+      <w:r>
+        <w:t>7. 주석</w:t>
+      </w:r>
+    </w:p>
+    <w:p/>
+    <w:p>
+      <w:r>
+        <w:t>&gt; - JSX의 주석은 일반 자바스크립트와는 다르다.</w:t>
+      </w:r>
+    </w:p>
+    <w:p>
+      <w:r>
+        <w:t>`{/* 주석처리 할 내용 */}` 처럼 작성한다.</w:t>
+      </w:r>
+    </w:p>
+    <w:p>
+      <w:r>
+        <w:t>&lt;</w:t>
+      </w:r>
+      <w:proofErr w:type="spellStart"/>
+      <w:r>
+        <w:t>br</w:t>
+      </w:r>
+      <w:proofErr w:type="spellEnd"/>
+      <w:r>
+        <w:t>&gt;</w:t>
+      </w:r>
+    </w:p>
+    <w:p>
       <w:pPr>
         <w:rPr>
           <w:rFonts w:hint="eastAsia"/>
         </w:rPr>
       </w:pPr>
-      <w:proofErr w:type="spellStart"/>
-      <w:r>
-        <w:rPr>
-          <w:rFonts w:hint="eastAsia"/>
-        </w:rPr>
-        <w:t>리액트와</w:t>
-      </w:r>
-      <w:proofErr w:type="spellEnd"/>
-      <w:r>
-        <w:t xml:space="preserve"> Virtual DOM이 언제나 제공하는 것은 **업데이트 처리 간결성**이다.</w:t>
+      <w:r>
+        <w:t>- `//`, `/* */`을 사용하게 되면 페이지에 고스란히 나타난다.</w:t>
       </w:r>
     </w:p>
     <w:sectPr>

</xml_diff>